<commit_message>
sửa lại điều kiện search
</commit_message>
<xml_diff>
--- a/Document.docx
+++ b/Document.docx
@@ -4,7 +4,7 @@
   <w:body>
     <w:p>
       <w:pPr>
-        <w:pStyle w:val="Tiu"/>
+        <w:pStyle w:val="Title"/>
         <w:jc w:val="center"/>
       </w:pPr>
       <w:r>
@@ -14,7 +14,7 @@
     <w:p/>
     <w:p>
       <w:pPr>
-        <w:pStyle w:val="oancuaDanhsach"/>
+        <w:pStyle w:val="ListParagraph"/>
         <w:numPr>
           <w:ilvl w:val="0"/>
           <w:numId w:val="2"/>
@@ -231,7 +231,7 @@
     </w:p>
     <w:p>
       <w:pPr>
-        <w:pStyle w:val="oancuaDanhsach"/>
+        <w:pStyle w:val="ListParagraph"/>
         <w:numPr>
           <w:ilvl w:val="0"/>
           <w:numId w:val="3"/>
@@ -251,7 +251,7 @@
     </w:p>
     <w:p>
       <w:pPr>
-        <w:pStyle w:val="oancuaDanhsach"/>
+        <w:pStyle w:val="ListParagraph"/>
         <w:numPr>
           <w:ilvl w:val="0"/>
           <w:numId w:val="3"/>
@@ -271,7 +271,7 @@
     </w:p>
     <w:p>
       <w:pPr>
-        <w:pStyle w:val="oancuaDanhsach"/>
+        <w:pStyle w:val="ListParagraph"/>
         <w:numPr>
           <w:ilvl w:val="0"/>
           <w:numId w:val="3"/>
@@ -312,7 +312,7 @@
     </w:p>
     <w:p>
       <w:pPr>
-        <w:pStyle w:val="oancuaDanhsach"/>
+        <w:pStyle w:val="ListParagraph"/>
         <w:numPr>
           <w:ilvl w:val="0"/>
           <w:numId w:val="3"/>
@@ -332,7 +332,7 @@
     </w:p>
     <w:p>
       <w:pPr>
-        <w:pStyle w:val="oancuaDanhsach"/>
+        <w:pStyle w:val="ListParagraph"/>
         <w:numPr>
           <w:ilvl w:val="0"/>
           <w:numId w:val="3"/>
@@ -352,43 +352,43 @@
     </w:p>
     <w:p>
       <w:pPr>
-        <w:pStyle w:val="oancuaDanhsach"/>
-        <w:rPr>
-          <w:sz w:val="28"/>
-          <w:szCs w:val="28"/>
-        </w:rPr>
-      </w:pPr>
-    </w:p>
-    <w:p>
-      <w:pPr>
-        <w:pStyle w:val="oancuaDanhsach"/>
-        <w:rPr>
-          <w:sz w:val="28"/>
-          <w:szCs w:val="28"/>
-        </w:rPr>
-      </w:pPr>
-    </w:p>
-    <w:p>
-      <w:pPr>
-        <w:pStyle w:val="oancuaDanhsach"/>
-        <w:rPr>
-          <w:sz w:val="28"/>
-          <w:szCs w:val="28"/>
-        </w:rPr>
-      </w:pPr>
-    </w:p>
-    <w:p>
-      <w:pPr>
-        <w:pStyle w:val="oancuaDanhsach"/>
-        <w:rPr>
-          <w:sz w:val="28"/>
-          <w:szCs w:val="28"/>
-        </w:rPr>
-      </w:pPr>
-    </w:p>
-    <w:p>
-      <w:pPr>
-        <w:pStyle w:val="oancuaDanhsach"/>
+        <w:pStyle w:val="ListParagraph"/>
+        <w:rPr>
+          <w:sz w:val="28"/>
+          <w:szCs w:val="28"/>
+        </w:rPr>
+      </w:pPr>
+    </w:p>
+    <w:p>
+      <w:pPr>
+        <w:pStyle w:val="ListParagraph"/>
+        <w:rPr>
+          <w:sz w:val="28"/>
+          <w:szCs w:val="28"/>
+        </w:rPr>
+      </w:pPr>
+    </w:p>
+    <w:p>
+      <w:pPr>
+        <w:pStyle w:val="ListParagraph"/>
+        <w:rPr>
+          <w:sz w:val="28"/>
+          <w:szCs w:val="28"/>
+        </w:rPr>
+      </w:pPr>
+    </w:p>
+    <w:p>
+      <w:pPr>
+        <w:pStyle w:val="ListParagraph"/>
+        <w:rPr>
+          <w:sz w:val="28"/>
+          <w:szCs w:val="28"/>
+        </w:rPr>
+      </w:pPr>
+    </w:p>
+    <w:p>
+      <w:pPr>
+        <w:pStyle w:val="ListParagraph"/>
         <w:numPr>
           <w:ilvl w:val="0"/>
           <w:numId w:val="2"/>
@@ -408,7 +408,7 @@
     </w:p>
     <w:p>
       <w:pPr>
-        <w:pStyle w:val="oancuaDanhsach"/>
+        <w:pStyle w:val="ListParagraph"/>
         <w:numPr>
           <w:ilvl w:val="1"/>
           <w:numId w:val="2"/>
@@ -428,7 +428,7 @@
     </w:p>
     <w:tbl>
       <w:tblPr>
-        <w:tblStyle w:val="LiBang"/>
+        <w:tblStyle w:val="TableGrid"/>
         <w:tblW w:w="8370" w:type="dxa"/>
         <w:tblInd w:w="715" w:type="dxa"/>
         <w:tblLook w:val="04A0" w:firstRow="1" w:lastRow="0" w:firstColumn="1" w:lastColumn="0" w:noHBand="0" w:noVBand="1"/>
@@ -703,49 +703,6 @@
           </w:p>
         </w:tc>
       </w:tr>
-      <w:tr>
-        <w:tc>
-          <w:tcPr>
-            <w:tcW w:w="1350" w:type="dxa"/>
-          </w:tcPr>
-          <w:p>
-            <w:pPr>
-              <w:jc w:val="center"/>
-              <w:rPr>
-                <w:sz w:val="28"/>
-                <w:szCs w:val="28"/>
-              </w:rPr>
-            </w:pPr>
-            <w:r>
-              <w:rPr>
-                <w:sz w:val="28"/>
-                <w:szCs w:val="28"/>
-              </w:rPr>
-              <w:t>6</w:t>
-            </w:r>
-          </w:p>
-        </w:tc>
-        <w:tc>
-          <w:tcPr>
-            <w:tcW w:w="7020" w:type="dxa"/>
-          </w:tcPr>
-          <w:p>
-            <w:pPr>
-              <w:rPr>
-                <w:sz w:val="28"/>
-                <w:szCs w:val="28"/>
-              </w:rPr>
-            </w:pPr>
-            <w:r>
-              <w:rPr>
-                <w:sz w:val="28"/>
-                <w:szCs w:val="28"/>
-              </w:rPr>
-              <w:t>Thông tin hóa đơn</w:t>
-            </w:r>
-          </w:p>
-        </w:tc>
-      </w:tr>
     </w:tbl>
     <w:p>
       <w:pPr>
@@ -758,7 +715,7 @@
     </w:p>
     <w:p>
       <w:pPr>
-        <w:pStyle w:val="oancuaDanhsach"/>
+        <w:pStyle w:val="ListParagraph"/>
         <w:numPr>
           <w:ilvl w:val="1"/>
           <w:numId w:val="2"/>
@@ -778,7 +735,7 @@
     </w:p>
     <w:p>
       <w:pPr>
-        <w:pStyle w:val="oancuaDanhsach"/>
+        <w:pStyle w:val="ListParagraph"/>
         <w:numPr>
           <w:ilvl w:val="2"/>
           <w:numId w:val="2"/>
@@ -798,7 +755,201 @@
     </w:p>
     <w:p>
       <w:pPr>
-        <w:pStyle w:val="oancuaDanhsach"/>
+        <w:pStyle w:val="ListParagraph"/>
+        <w:numPr>
+          <w:ilvl w:val="0"/>
+          <w:numId w:val="3"/>
+        </w:numPr>
+        <w:rPr>
+          <w:sz w:val="28"/>
+          <w:szCs w:val="28"/>
+        </w:rPr>
+      </w:pPr>
+      <w:r>
+        <w:rPr>
+          <w:sz w:val="28"/>
+          <w:szCs w:val="28"/>
+        </w:rPr>
+        <w:t>Đăng nhập bằng tài khoản facebook</w:t>
+      </w:r>
+      <w:r>
+        <w:rPr>
+          <w:sz w:val="28"/>
+          <w:szCs w:val="28"/>
+        </w:rPr>
+        <w:t>.</w:t>
+      </w:r>
+    </w:p>
+    <w:p>
+      <w:pPr>
+        <w:pStyle w:val="ListParagraph"/>
+        <w:numPr>
+          <w:ilvl w:val="0"/>
+          <w:numId w:val="3"/>
+        </w:numPr>
+        <w:rPr>
+          <w:sz w:val="28"/>
+          <w:szCs w:val="28"/>
+        </w:rPr>
+      </w:pPr>
+      <w:r>
+        <w:rPr>
+          <w:sz w:val="28"/>
+          <w:szCs w:val="28"/>
+        </w:rPr>
+        <w:t>Tìm kiếm thuốc theo không kê đơn:</w:t>
+      </w:r>
+    </w:p>
+    <w:p>
+      <w:pPr>
+        <w:pStyle w:val="ListParagraph"/>
+        <w:numPr>
+          <w:ilvl w:val="0"/>
+          <w:numId w:val="4"/>
+        </w:numPr>
+        <w:rPr>
+          <w:sz w:val="28"/>
+          <w:szCs w:val="28"/>
+        </w:rPr>
+      </w:pPr>
+      <w:r>
+        <w:rPr>
+          <w:sz w:val="28"/>
+          <w:szCs w:val="28"/>
+        </w:rPr>
+        <w:t>Tìm kiếm ra nhà thuốc cung cấp thuốc hoặc thực phẩm chức năng.</w:t>
+      </w:r>
+    </w:p>
+    <w:p>
+      <w:pPr>
+        <w:pStyle w:val="ListParagraph"/>
+        <w:numPr>
+          <w:ilvl w:val="0"/>
+          <w:numId w:val="5"/>
+        </w:numPr>
+        <w:rPr>
+          <w:sz w:val="28"/>
+          <w:szCs w:val="28"/>
+        </w:rPr>
+      </w:pPr>
+      <w:r>
+        <w:rPr>
+          <w:sz w:val="28"/>
+          <w:szCs w:val="28"/>
+        </w:rPr>
+        <w:t>Sản phẩm sẽ chứa thông tin thuốc và nhà thuốc như lazada</w:t>
+      </w:r>
+    </w:p>
+    <w:p>
+      <w:pPr>
+        <w:pStyle w:val="ListParagraph"/>
+        <w:numPr>
+          <w:ilvl w:val="0"/>
+          <w:numId w:val="5"/>
+        </w:numPr>
+        <w:rPr>
+          <w:sz w:val="28"/>
+          <w:szCs w:val="28"/>
+        </w:rPr>
+      </w:pPr>
+      <w:r>
+        <w:rPr>
+          <w:sz w:val="28"/>
+          <w:szCs w:val="28"/>
+        </w:rPr>
+        <w:t>Có thêm chức năng đánh giá loại thuốc của nhà thuốc đó (điều kiện là phải đăng nhập trước)</w:t>
+      </w:r>
+    </w:p>
+    <w:p>
+      <w:pPr>
+        <w:pStyle w:val="ListParagraph"/>
+        <w:numPr>
+          <w:ilvl w:val="0"/>
+          <w:numId w:val="4"/>
+        </w:numPr>
+        <w:rPr>
+          <w:sz w:val="28"/>
+          <w:szCs w:val="28"/>
+        </w:rPr>
+      </w:pPr>
+      <w:r>
+        <w:rPr>
+          <w:sz w:val="28"/>
+          <w:szCs w:val="28"/>
+        </w:rPr>
+        <w:t xml:space="preserve">Tìm kiếm nhà thuốc: </w:t>
+      </w:r>
+      <w:r>
+        <w:rPr>
+          <w:sz w:val="28"/>
+          <w:szCs w:val="28"/>
+        </w:rPr>
+        <w:t xml:space="preserve">Hiển thị được danh sách đang bán ở nhà thuốc đó </w:t>
+      </w:r>
+    </w:p>
+    <w:p>
+      <w:pPr>
+        <w:pStyle w:val="ListParagraph"/>
+        <w:numPr>
+          <w:ilvl w:val="0"/>
+          <w:numId w:val="3"/>
+        </w:numPr>
+        <w:rPr>
+          <w:sz w:val="28"/>
+          <w:szCs w:val="28"/>
+        </w:rPr>
+      </w:pPr>
+      <w:r>
+        <w:rPr>
+          <w:sz w:val="28"/>
+          <w:szCs w:val="28"/>
+        </w:rPr>
+        <w:t>Tìm kiếm thuốc theo kê đơn: Nhập vào danh sách thuốc và sẽ xuất ra các nhà thuốc có thể có đủ các loại thuốc trên</w:t>
+      </w:r>
+    </w:p>
+    <w:p>
+      <w:pPr>
+        <w:pStyle w:val="ListParagraph"/>
+        <w:numPr>
+          <w:ilvl w:val="0"/>
+          <w:numId w:val="3"/>
+        </w:numPr>
+        <w:rPr>
+          <w:sz w:val="28"/>
+          <w:szCs w:val="28"/>
+        </w:rPr>
+      </w:pPr>
+      <w:r>
+        <w:rPr>
+          <w:sz w:val="28"/>
+          <w:szCs w:val="28"/>
+        </w:rPr>
+        <w:t>Quản lí được thông tin các nhân</w:t>
+      </w:r>
+    </w:p>
+    <w:p>
+      <w:pPr>
+        <w:pStyle w:val="ListParagraph"/>
+        <w:numPr>
+          <w:ilvl w:val="0"/>
+          <w:numId w:val="3"/>
+        </w:numPr>
+        <w:rPr>
+          <w:sz w:val="28"/>
+          <w:szCs w:val="28"/>
+        </w:rPr>
+      </w:pPr>
+      <w:r>
+        <w:rPr>
+          <w:sz w:val="28"/>
+          <w:szCs w:val="28"/>
+        </w:rPr>
+        <w:t xml:space="preserve">Quản lí danh sách đặt hàng </w:t>
+      </w:r>
+    </w:p>
+    <w:p>
+      <w:pPr>
+        <w:pStyle w:val="ListParagraph"/>
         <w:numPr>
           <w:ilvl w:val="2"/>
           <w:numId w:val="2"/>
@@ -822,12 +973,161 @@
         </w:rPr>
         <w:t>:</w:t>
       </w:r>
+    </w:p>
+    <w:p>
+      <w:pPr>
+        <w:pStyle w:val="ListParagraph"/>
+        <w:numPr>
+          <w:ilvl w:val="0"/>
+          <w:numId w:val="3"/>
+        </w:numPr>
+        <w:rPr>
+          <w:sz w:val="28"/>
+          <w:szCs w:val="28"/>
+        </w:rPr>
+      </w:pPr>
+      <w:r>
+        <w:rPr>
+          <w:sz w:val="28"/>
+          <w:szCs w:val="28"/>
+        </w:rPr>
+        <w:t>Tạo tài khoản nhà thuốc.</w:t>
+      </w:r>
+    </w:p>
+    <w:p>
+      <w:pPr>
+        <w:pStyle w:val="ListParagraph"/>
+        <w:numPr>
+          <w:ilvl w:val="0"/>
+          <w:numId w:val="3"/>
+        </w:numPr>
+        <w:rPr>
+          <w:sz w:val="28"/>
+          <w:szCs w:val="28"/>
+        </w:rPr>
+      </w:pPr>
+      <w:r>
+        <w:rPr>
+          <w:sz w:val="28"/>
+          <w:szCs w:val="28"/>
+        </w:rPr>
+        <w:t>Quản lí tài khoản</w:t>
+      </w:r>
+    </w:p>
+    <w:p>
+      <w:pPr>
+        <w:pStyle w:val="ListParagraph"/>
+        <w:numPr>
+          <w:ilvl w:val="0"/>
+          <w:numId w:val="3"/>
+        </w:numPr>
+        <w:rPr>
+          <w:sz w:val="28"/>
+          <w:szCs w:val="28"/>
+        </w:rPr>
+      </w:pPr>
+      <w:r>
+        <w:rPr>
+          <w:sz w:val="28"/>
+          <w:szCs w:val="28"/>
+        </w:rPr>
+        <w:t xml:space="preserve">Quản lí kho thuốc hiện đang có </w:t>
+      </w:r>
+    </w:p>
+    <w:p>
+      <w:pPr>
+        <w:pStyle w:val="ListParagraph"/>
+        <w:numPr>
+          <w:ilvl w:val="0"/>
+          <w:numId w:val="4"/>
+        </w:numPr>
+        <w:rPr>
+          <w:sz w:val="28"/>
+          <w:szCs w:val="28"/>
+        </w:rPr>
+      </w:pPr>
+      <w:r>
+        <w:rPr>
+          <w:sz w:val="28"/>
+          <w:szCs w:val="28"/>
+        </w:rPr>
+        <w:t>Cần có chức năng thêm xóa sửa kho thuốc.</w:t>
+      </w:r>
+    </w:p>
+    <w:p>
+      <w:pPr>
+        <w:pStyle w:val="ListParagraph"/>
+        <w:numPr>
+          <w:ilvl w:val="0"/>
+          <w:numId w:val="4"/>
+        </w:numPr>
+        <w:rPr>
+          <w:sz w:val="28"/>
+          <w:szCs w:val="28"/>
+        </w:rPr>
+      </w:pPr>
+      <w:r>
+        <w:rPr>
+          <w:sz w:val="28"/>
+          <w:szCs w:val="28"/>
+        </w:rPr>
+        <w:t>Phân loại thuốc: thuốc kê đơn, thuốc không kê đơn, thực phẩm chức năng.</w:t>
+      </w:r>
+    </w:p>
+    <w:p>
+      <w:pPr>
+        <w:pStyle w:val="ListParagraph"/>
+        <w:numPr>
+          <w:ilvl w:val="0"/>
+          <w:numId w:val="4"/>
+        </w:numPr>
+        <w:rPr>
+          <w:sz w:val="28"/>
+          <w:szCs w:val="28"/>
+        </w:rPr>
+      </w:pPr>
+      <w:r>
+        <w:rPr>
+          <w:sz w:val="28"/>
+          <w:szCs w:val="28"/>
+        </w:rPr>
+        <w:t>Quản lí hạn dùng thuốc.</w:t>
+      </w:r>
+    </w:p>
+    <w:p>
+      <w:pPr>
+        <w:pStyle w:val="ListParagraph"/>
+        <w:numPr>
+          <w:ilvl w:val="0"/>
+          <w:numId w:val="3"/>
+        </w:numPr>
+        <w:rPr>
+          <w:sz w:val="28"/>
+          <w:szCs w:val="28"/>
+        </w:rPr>
+      </w:pPr>
+      <w:r>
+        <w:rPr>
+          <w:sz w:val="28"/>
+          <w:szCs w:val="28"/>
+        </w:rPr>
+        <w:t>Quản lí status</w:t>
+      </w:r>
+    </w:p>
+    <w:p>
+      <w:pPr>
+        <w:ind w:left="360"/>
+        <w:rPr>
+          <w:sz w:val="28"/>
+          <w:szCs w:val="28"/>
+        </w:rPr>
+      </w:pPr>
       <w:bookmarkStart w:id="0" w:name="_GoBack"/>
       <w:bookmarkEnd w:id="0"/>
     </w:p>
     <w:p>
       <w:pPr>
-        <w:pStyle w:val="oancuaDanhsach"/>
+        <w:pStyle w:val="ListParagraph"/>
         <w:numPr>
           <w:ilvl w:val="0"/>
           <w:numId w:val="2"/>
@@ -842,6 +1142,7 @@
           <w:sz w:val="28"/>
           <w:szCs w:val="28"/>
         </w:rPr>
+        <w:lastRenderedPageBreak/>
         <w:t>Thiết kế ứng dụng</w:t>
       </w:r>
       <w:r>
@@ -873,6 +1174,231 @@
 <file path=word/numbering.xml><?xml version="1.0" encoding="utf-8"?>
 <w:numbering xmlns:wpc="http://schemas.microsoft.com/office/word/2010/wordprocessingCanvas" xmlns:cx="http://schemas.microsoft.com/office/drawing/2014/chartex" xmlns:cx1="http://schemas.microsoft.com/office/drawing/2015/9/8/chartex" xmlns:cx2="http://schemas.microsoft.com/office/drawing/2015/10/21/chartex" xmlns:cx3="http://schemas.microsoft.com/office/drawing/2016/5/9/chartex" xmlns:cx4="http://schemas.microsoft.com/office/drawing/2016/5/10/chartex" xmlns:cx5="http://schemas.microsoft.com/office/drawing/2016/5/11/chartex" xmlns:cx6="http://schemas.microsoft.com/office/drawing/2016/5/12/chartex" xmlns:cx7="http://schemas.microsoft.com/office/drawing/2016/5/13/chartex" xmlns:cx8="http://schemas.microsoft.com/office/drawing/2016/5/14/chartex" xmlns:mc="http://schemas.openxmlformats.org/markup-compatibility/2006" xmlns:aink="http://schemas.microsoft.com/office/drawing/2016/ink" xmlns:am3d="http://schemas.microsoft.com/office/drawing/2017/model3d" xmlns:o="urn:schemas-microsoft-com:office:office" xmlns:r="http://schemas.openxmlformats.org/officeDocument/2006/relationships" xmlns:m="http://schemas.openxmlformats.org/officeDocument/2006/math" xmlns:v="urn:schemas-microsoft-com:vml" xmlns:wp14="http://schemas.microsoft.com/office/word/2010/wordprocessingDrawing" xmlns:wp="http://schemas.openxmlformats.org/drawingml/2006/wordprocessingDrawing" xmlns:w10="urn:schemas-microsoft-com:office:word" xmlns:w="http://schemas.openxmlformats.org/wordprocessingml/2006/main" xmlns:w14="http://schemas.microsoft.com/office/word/2010/wordml" xmlns:w15="http://schemas.microsoft.com/office/word/2012/wordml" xmlns:w16cid="http://schemas.microsoft.com/office/word/2016/wordml/cid" xmlns:w16se="http://schemas.microsoft.com/office/word/2015/wordml/symex" xmlns:wpg="http://schemas.microsoft.com/office/word/2010/wordprocessingGroup" xmlns:wpi="http://schemas.microsoft.com/office/word/2010/wordprocessingInk" xmlns:wne="http://schemas.microsoft.com/office/word/2006/wordml" xmlns:wps="http://schemas.microsoft.com/office/word/2010/wordprocessingShape" mc:Ignorable="w14 w15 w16se w16cid wp14">
   <w:abstractNum w:abstractNumId="0" w15:restartNumberingAfterBreak="0">
+    <w:nsid w:val="1DA02B6D"/>
+    <w:multiLevelType w:val="hybridMultilevel"/>
+    <w:tmpl w:val="925A2EE6"/>
+    <w:lvl w:ilvl="0" w:tplc="854AD8D4">
+      <w:numFmt w:val="bullet"/>
+      <w:lvlText w:val=""/>
+      <w:lvlJc w:val="left"/>
+      <w:pPr>
+        <w:ind w:left="1080" w:hanging="360"/>
+      </w:pPr>
+      <w:rPr>
+        <w:rFonts w:ascii="Symbol" w:eastAsiaTheme="minorHAnsi" w:hAnsi="Symbol" w:cstheme="minorBidi" w:hint="default"/>
+      </w:rPr>
+    </w:lvl>
+    <w:lvl w:ilvl="1" w:tplc="04090003" w:tentative="1">
+      <w:start w:val="1"/>
+      <w:numFmt w:val="bullet"/>
+      <w:lvlText w:val="o"/>
+      <w:lvlJc w:val="left"/>
+      <w:pPr>
+        <w:ind w:left="1800" w:hanging="360"/>
+      </w:pPr>
+      <w:rPr>
+        <w:rFonts w:ascii="Courier New" w:hAnsi="Courier New" w:cs="Courier New" w:hint="default"/>
+      </w:rPr>
+    </w:lvl>
+    <w:lvl w:ilvl="2" w:tplc="04090005" w:tentative="1">
+      <w:start w:val="1"/>
+      <w:numFmt w:val="bullet"/>
+      <w:lvlText w:val=""/>
+      <w:lvlJc w:val="left"/>
+      <w:pPr>
+        <w:ind w:left="2520" w:hanging="360"/>
+      </w:pPr>
+      <w:rPr>
+        <w:rFonts w:ascii="Wingdings" w:hAnsi="Wingdings" w:hint="default"/>
+      </w:rPr>
+    </w:lvl>
+    <w:lvl w:ilvl="3" w:tplc="04090001" w:tentative="1">
+      <w:start w:val="1"/>
+      <w:numFmt w:val="bullet"/>
+      <w:lvlText w:val=""/>
+      <w:lvlJc w:val="left"/>
+      <w:pPr>
+        <w:ind w:left="3240" w:hanging="360"/>
+      </w:pPr>
+      <w:rPr>
+        <w:rFonts w:ascii="Symbol" w:hAnsi="Symbol" w:hint="default"/>
+      </w:rPr>
+    </w:lvl>
+    <w:lvl w:ilvl="4" w:tplc="04090003" w:tentative="1">
+      <w:start w:val="1"/>
+      <w:numFmt w:val="bullet"/>
+      <w:lvlText w:val="o"/>
+      <w:lvlJc w:val="left"/>
+      <w:pPr>
+        <w:ind w:left="3960" w:hanging="360"/>
+      </w:pPr>
+      <w:rPr>
+        <w:rFonts w:ascii="Courier New" w:hAnsi="Courier New" w:cs="Courier New" w:hint="default"/>
+      </w:rPr>
+    </w:lvl>
+    <w:lvl w:ilvl="5" w:tplc="04090005" w:tentative="1">
+      <w:start w:val="1"/>
+      <w:numFmt w:val="bullet"/>
+      <w:lvlText w:val=""/>
+      <w:lvlJc w:val="left"/>
+      <w:pPr>
+        <w:ind w:left="4680" w:hanging="360"/>
+      </w:pPr>
+      <w:rPr>
+        <w:rFonts w:ascii="Wingdings" w:hAnsi="Wingdings" w:hint="default"/>
+      </w:rPr>
+    </w:lvl>
+    <w:lvl w:ilvl="6" w:tplc="04090001" w:tentative="1">
+      <w:start w:val="1"/>
+      <w:numFmt w:val="bullet"/>
+      <w:lvlText w:val=""/>
+      <w:lvlJc w:val="left"/>
+      <w:pPr>
+        <w:ind w:left="5400" w:hanging="360"/>
+      </w:pPr>
+      <w:rPr>
+        <w:rFonts w:ascii="Symbol" w:hAnsi="Symbol" w:hint="default"/>
+      </w:rPr>
+    </w:lvl>
+    <w:lvl w:ilvl="7" w:tplc="04090003" w:tentative="1">
+      <w:start w:val="1"/>
+      <w:numFmt w:val="bullet"/>
+      <w:lvlText w:val="o"/>
+      <w:lvlJc w:val="left"/>
+      <w:pPr>
+        <w:ind w:left="6120" w:hanging="360"/>
+      </w:pPr>
+      <w:rPr>
+        <w:rFonts w:ascii="Courier New" w:hAnsi="Courier New" w:cs="Courier New" w:hint="default"/>
+      </w:rPr>
+    </w:lvl>
+    <w:lvl w:ilvl="8" w:tplc="04090005" w:tentative="1">
+      <w:start w:val="1"/>
+      <w:numFmt w:val="bullet"/>
+      <w:lvlText w:val=""/>
+      <w:lvlJc w:val="left"/>
+      <w:pPr>
+        <w:ind w:left="6840" w:hanging="360"/>
+      </w:pPr>
+      <w:rPr>
+        <w:rFonts w:ascii="Wingdings" w:hAnsi="Wingdings" w:hint="default"/>
+      </w:rPr>
+    </w:lvl>
+  </w:abstractNum>
+  <w:abstractNum w:abstractNumId="1" w15:restartNumberingAfterBreak="0">
+    <w:nsid w:val="29BB2A33"/>
+    <w:multiLevelType w:val="hybridMultilevel"/>
+    <w:tmpl w:val="2C7E38BA"/>
+    <w:lvl w:ilvl="0" w:tplc="04090003">
+      <w:start w:val="1"/>
+      <w:numFmt w:val="bullet"/>
+      <w:lvlText w:val="o"/>
+      <w:lvlJc w:val="left"/>
+      <w:pPr>
+        <w:ind w:left="1800" w:hanging="360"/>
+      </w:pPr>
+      <w:rPr>
+        <w:rFonts w:ascii="Courier New" w:hAnsi="Courier New" w:cs="Courier New" w:hint="default"/>
+      </w:rPr>
+    </w:lvl>
+    <w:lvl w:ilvl="1" w:tplc="04090003" w:tentative="1">
+      <w:start w:val="1"/>
+      <w:numFmt w:val="bullet"/>
+      <w:lvlText w:val="o"/>
+      <w:lvlJc w:val="left"/>
+      <w:pPr>
+        <w:ind w:left="2520" w:hanging="360"/>
+      </w:pPr>
+      <w:rPr>
+        <w:rFonts w:ascii="Courier New" w:hAnsi="Courier New" w:cs="Courier New" w:hint="default"/>
+      </w:rPr>
+    </w:lvl>
+    <w:lvl w:ilvl="2" w:tplc="04090005" w:tentative="1">
+      <w:start w:val="1"/>
+      <w:numFmt w:val="bullet"/>
+      <w:lvlText w:val=""/>
+      <w:lvlJc w:val="left"/>
+      <w:pPr>
+        <w:ind w:left="3240" w:hanging="360"/>
+      </w:pPr>
+      <w:rPr>
+        <w:rFonts w:ascii="Wingdings" w:hAnsi="Wingdings" w:hint="default"/>
+      </w:rPr>
+    </w:lvl>
+    <w:lvl w:ilvl="3" w:tplc="04090001" w:tentative="1">
+      <w:start w:val="1"/>
+      <w:numFmt w:val="bullet"/>
+      <w:lvlText w:val=""/>
+      <w:lvlJc w:val="left"/>
+      <w:pPr>
+        <w:ind w:left="3960" w:hanging="360"/>
+      </w:pPr>
+      <w:rPr>
+        <w:rFonts w:ascii="Symbol" w:hAnsi="Symbol" w:hint="default"/>
+      </w:rPr>
+    </w:lvl>
+    <w:lvl w:ilvl="4" w:tplc="04090003" w:tentative="1">
+      <w:start w:val="1"/>
+      <w:numFmt w:val="bullet"/>
+      <w:lvlText w:val="o"/>
+      <w:lvlJc w:val="left"/>
+      <w:pPr>
+        <w:ind w:left="4680" w:hanging="360"/>
+      </w:pPr>
+      <w:rPr>
+        <w:rFonts w:ascii="Courier New" w:hAnsi="Courier New" w:cs="Courier New" w:hint="default"/>
+      </w:rPr>
+    </w:lvl>
+    <w:lvl w:ilvl="5" w:tplc="04090005" w:tentative="1">
+      <w:start w:val="1"/>
+      <w:numFmt w:val="bullet"/>
+      <w:lvlText w:val=""/>
+      <w:lvlJc w:val="left"/>
+      <w:pPr>
+        <w:ind w:left="5400" w:hanging="360"/>
+      </w:pPr>
+      <w:rPr>
+        <w:rFonts w:ascii="Wingdings" w:hAnsi="Wingdings" w:hint="default"/>
+      </w:rPr>
+    </w:lvl>
+    <w:lvl w:ilvl="6" w:tplc="04090001" w:tentative="1">
+      <w:start w:val="1"/>
+      <w:numFmt w:val="bullet"/>
+      <w:lvlText w:val=""/>
+      <w:lvlJc w:val="left"/>
+      <w:pPr>
+        <w:ind w:left="6120" w:hanging="360"/>
+      </w:pPr>
+      <w:rPr>
+        <w:rFonts w:ascii="Symbol" w:hAnsi="Symbol" w:hint="default"/>
+      </w:rPr>
+    </w:lvl>
+    <w:lvl w:ilvl="7" w:tplc="04090003" w:tentative="1">
+      <w:start w:val="1"/>
+      <w:numFmt w:val="bullet"/>
+      <w:lvlText w:val="o"/>
+      <w:lvlJc w:val="left"/>
+      <w:pPr>
+        <w:ind w:left="6840" w:hanging="360"/>
+      </w:pPr>
+      <w:rPr>
+        <w:rFonts w:ascii="Courier New" w:hAnsi="Courier New" w:cs="Courier New" w:hint="default"/>
+      </w:rPr>
+    </w:lvl>
+    <w:lvl w:ilvl="8" w:tplc="04090005" w:tentative="1">
+      <w:start w:val="1"/>
+      <w:numFmt w:val="bullet"/>
+      <w:lvlText w:val=""/>
+      <w:lvlJc w:val="left"/>
+      <w:pPr>
+        <w:ind w:left="7560" w:hanging="360"/>
+      </w:pPr>
+      <w:rPr>
+        <w:rFonts w:ascii="Wingdings" w:hAnsi="Wingdings" w:hint="default"/>
+      </w:rPr>
+    </w:lvl>
+  </w:abstractNum>
+  <w:abstractNum w:abstractNumId="2" w15:restartNumberingAfterBreak="0">
     <w:nsid w:val="3EFA49CE"/>
     <w:multiLevelType w:val="hybridMultilevel"/>
     <w:tmpl w:val="584A80D4"/>
@@ -985,7 +1511,7 @@
       </w:rPr>
     </w:lvl>
   </w:abstractNum>
-  <w:abstractNum w:abstractNumId="1" w15:restartNumberingAfterBreak="0">
+  <w:abstractNum w:abstractNumId="3" w15:restartNumberingAfterBreak="0">
     <w:nsid w:val="409C5ECE"/>
     <w:multiLevelType w:val="multilevel"/>
     <w:tmpl w:val="D1C02F88"/>
@@ -1106,7 +1632,120 @@
       </w:rPr>
     </w:lvl>
   </w:abstractNum>
-  <w:abstractNum w:abstractNumId="2" w15:restartNumberingAfterBreak="0">
+  <w:abstractNum w:abstractNumId="4" w15:restartNumberingAfterBreak="0">
+    <w:nsid w:val="65176D7A"/>
+    <w:multiLevelType w:val="hybridMultilevel"/>
+    <w:tmpl w:val="5CCA46E4"/>
+    <w:lvl w:ilvl="0" w:tplc="04090003">
+      <w:start w:val="1"/>
+      <w:numFmt w:val="bullet"/>
+      <w:lvlText w:val="o"/>
+      <w:lvlJc w:val="left"/>
+      <w:pPr>
+        <w:ind w:left="1800" w:hanging="360"/>
+      </w:pPr>
+      <w:rPr>
+        <w:rFonts w:ascii="Courier New" w:hAnsi="Courier New" w:cs="Courier New" w:hint="default"/>
+      </w:rPr>
+    </w:lvl>
+    <w:lvl w:ilvl="1" w:tplc="04090003" w:tentative="1">
+      <w:start w:val="1"/>
+      <w:numFmt w:val="bullet"/>
+      <w:lvlText w:val="o"/>
+      <w:lvlJc w:val="left"/>
+      <w:pPr>
+        <w:ind w:left="2520" w:hanging="360"/>
+      </w:pPr>
+      <w:rPr>
+        <w:rFonts w:ascii="Courier New" w:hAnsi="Courier New" w:cs="Courier New" w:hint="default"/>
+      </w:rPr>
+    </w:lvl>
+    <w:lvl w:ilvl="2" w:tplc="04090005" w:tentative="1">
+      <w:start w:val="1"/>
+      <w:numFmt w:val="bullet"/>
+      <w:lvlText w:val=""/>
+      <w:lvlJc w:val="left"/>
+      <w:pPr>
+        <w:ind w:left="3240" w:hanging="360"/>
+      </w:pPr>
+      <w:rPr>
+        <w:rFonts w:ascii="Wingdings" w:hAnsi="Wingdings" w:hint="default"/>
+      </w:rPr>
+    </w:lvl>
+    <w:lvl w:ilvl="3" w:tplc="04090001" w:tentative="1">
+      <w:start w:val="1"/>
+      <w:numFmt w:val="bullet"/>
+      <w:lvlText w:val=""/>
+      <w:lvlJc w:val="left"/>
+      <w:pPr>
+        <w:ind w:left="3960" w:hanging="360"/>
+      </w:pPr>
+      <w:rPr>
+        <w:rFonts w:ascii="Symbol" w:hAnsi="Symbol" w:hint="default"/>
+      </w:rPr>
+    </w:lvl>
+    <w:lvl w:ilvl="4" w:tplc="04090003" w:tentative="1">
+      <w:start w:val="1"/>
+      <w:numFmt w:val="bullet"/>
+      <w:lvlText w:val="o"/>
+      <w:lvlJc w:val="left"/>
+      <w:pPr>
+        <w:ind w:left="4680" w:hanging="360"/>
+      </w:pPr>
+      <w:rPr>
+        <w:rFonts w:ascii="Courier New" w:hAnsi="Courier New" w:cs="Courier New" w:hint="default"/>
+      </w:rPr>
+    </w:lvl>
+    <w:lvl w:ilvl="5" w:tplc="04090005" w:tentative="1">
+      <w:start w:val="1"/>
+      <w:numFmt w:val="bullet"/>
+      <w:lvlText w:val=""/>
+      <w:lvlJc w:val="left"/>
+      <w:pPr>
+        <w:ind w:left="5400" w:hanging="360"/>
+      </w:pPr>
+      <w:rPr>
+        <w:rFonts w:ascii="Wingdings" w:hAnsi="Wingdings" w:hint="default"/>
+      </w:rPr>
+    </w:lvl>
+    <w:lvl w:ilvl="6" w:tplc="04090001" w:tentative="1">
+      <w:start w:val="1"/>
+      <w:numFmt w:val="bullet"/>
+      <w:lvlText w:val=""/>
+      <w:lvlJc w:val="left"/>
+      <w:pPr>
+        <w:ind w:left="6120" w:hanging="360"/>
+      </w:pPr>
+      <w:rPr>
+        <w:rFonts w:ascii="Symbol" w:hAnsi="Symbol" w:hint="default"/>
+      </w:rPr>
+    </w:lvl>
+    <w:lvl w:ilvl="7" w:tplc="04090003" w:tentative="1">
+      <w:start w:val="1"/>
+      <w:numFmt w:val="bullet"/>
+      <w:lvlText w:val="o"/>
+      <w:lvlJc w:val="left"/>
+      <w:pPr>
+        <w:ind w:left="6840" w:hanging="360"/>
+      </w:pPr>
+      <w:rPr>
+        <w:rFonts w:ascii="Courier New" w:hAnsi="Courier New" w:cs="Courier New" w:hint="default"/>
+      </w:rPr>
+    </w:lvl>
+    <w:lvl w:ilvl="8" w:tplc="04090005" w:tentative="1">
+      <w:start w:val="1"/>
+      <w:numFmt w:val="bullet"/>
+      <w:lvlText w:val=""/>
+      <w:lvlJc w:val="left"/>
+      <w:pPr>
+        <w:ind w:left="7560" w:hanging="360"/>
+      </w:pPr>
+      <w:rPr>
+        <w:rFonts w:ascii="Wingdings" w:hAnsi="Wingdings" w:hint="default"/>
+      </w:rPr>
+    </w:lvl>
+  </w:abstractNum>
+  <w:abstractNum w:abstractNumId="5" w15:restartNumberingAfterBreak="0">
     <w:nsid w:val="667F5B1F"/>
     <w:multiLevelType w:val="hybridMultilevel"/>
     <w:tmpl w:val="1DF2497C"/>
@@ -1196,13 +1835,22 @@
     </w:lvl>
   </w:abstractNum>
   <w:num w:numId="1">
+    <w:abstractNumId w:val="5"/>
+  </w:num>
+  <w:num w:numId="2">
+    <w:abstractNumId w:val="3"/>
+  </w:num>
+  <w:num w:numId="3">
     <w:abstractNumId w:val="2"/>
   </w:num>
-  <w:num w:numId="2">
+  <w:num w:numId="4">
+    <w:abstractNumId w:val="0"/>
+  </w:num>
+  <w:num w:numId="5">
     <w:abstractNumId w:val="1"/>
   </w:num>
-  <w:num w:numId="3">
-    <w:abstractNumId w:val="0"/>
+  <w:num w:numId="6">
+    <w:abstractNumId w:val="4"/>
   </w:num>
 </w:numbering>
 </file>
@@ -1224,7 +1872,7 @@
       </w:pPr>
     </w:pPrDefault>
   </w:docDefaults>
-  <w:latentStyles w:defLockedState="0" w:defUIPriority="99" w:defSemiHidden="0" w:defUnhideWhenUsed="0" w:defQFormat="0" w:count="375">
+  <w:latentStyles w:defLockedState="0" w:defUIPriority="99" w:defSemiHidden="0" w:defUnhideWhenUsed="0" w:defQFormat="0" w:count="377">
     <w:lsdException w:name="Normal" w:uiPriority="0" w:qFormat="1"/>
     <w:lsdException w:name="heading 1" w:uiPriority="9" w:qFormat="1"/>
     <w:lsdException w:name="heading 2" w:semiHidden="1" w:uiPriority="9" w:unhideWhenUsed="1" w:qFormat="1"/>
@@ -1330,7 +1978,6 @@
     <w:lsdException w:name="HTML Sample" w:semiHidden="1" w:unhideWhenUsed="1"/>
     <w:lsdException w:name="HTML Typewriter" w:semiHidden="1" w:unhideWhenUsed="1"/>
     <w:lsdException w:name="HTML Variable" w:semiHidden="1" w:unhideWhenUsed="1"/>
-    <w:lsdException w:name="Normal Table" w:semiHidden="1" w:unhideWhenUsed="1"/>
     <w:lsdException w:name="annotation subject" w:semiHidden="1" w:unhideWhenUsed="1"/>
     <w:lsdException w:name="No List" w:semiHidden="1" w:unhideWhenUsed="1"/>
     <w:lsdException w:name="Outline List 1" w:semiHidden="1" w:unhideWhenUsed="1"/>
@@ -1376,11 +2023,9 @@
     <w:lsdException w:name="Table Subtle 1" w:semiHidden="1" w:unhideWhenUsed="1"/>
     <w:lsdException w:name="Table Subtle 2" w:semiHidden="1" w:unhideWhenUsed="1"/>
     <w:lsdException w:name="Table Web 1" w:semiHidden="1" w:unhideWhenUsed="1"/>
-    <w:lsdException w:name="Table Web 2" w:semiHidden="1" w:unhideWhenUsed="1"/>
     <w:lsdException w:name="Table Web 3" w:semiHidden="1" w:unhideWhenUsed="1"/>
     <w:lsdException w:name="Balloon Text" w:semiHidden="1" w:unhideWhenUsed="1"/>
     <w:lsdException w:name="Table Grid" w:uiPriority="39"/>
-    <w:lsdException w:name="Table Theme" w:semiHidden="1" w:unhideWhenUsed="1"/>
     <w:lsdException w:name="Placeholder Text" w:semiHidden="1"/>
     <w:lsdException w:name="No Spacing" w:uiPriority="1" w:qFormat="1"/>
     <w:lsdException w:name="Light Shading" w:uiPriority="60"/>
@@ -1600,18 +2245,20 @@
     <w:lsdException w:name="Smart Hyperlink" w:semiHidden="1" w:unhideWhenUsed="1"/>
     <w:lsdException w:name="Hashtag" w:semiHidden="1" w:unhideWhenUsed="1"/>
     <w:lsdException w:name="Unresolved Mention" w:semiHidden="1" w:unhideWhenUsed="1"/>
+    <w:lsdException w:name="Smart Link" w:semiHidden="1" w:unhideWhenUsed="1"/>
+    <w:lsdException w:name="Smart Link Error" w:semiHidden="1" w:unhideWhenUsed="1"/>
   </w:latentStyles>
-  <w:style w:type="paragraph" w:default="1" w:styleId="Binhthng">
+  <w:style w:type="paragraph" w:default="1" w:styleId="Normal">
     <w:name w:val="Normal"/>
     <w:qFormat/>
   </w:style>
-  <w:style w:type="character" w:default="1" w:styleId="Phngmcinhcuaoanvn">
+  <w:style w:type="character" w:default="1" w:styleId="DefaultParagraphFont">
     <w:name w:val="Default Paragraph Font"/>
     <w:uiPriority w:val="1"/>
     <w:semiHidden/>
     <w:unhideWhenUsed/>
   </w:style>
-  <w:style w:type="table" w:default="1" w:styleId="BangThngthng">
+  <w:style w:type="table" w:default="1" w:styleId="TableNormal">
     <w:name w:val="Normal Table"/>
     <w:uiPriority w:val="99"/>
     <w:semiHidden/>
@@ -1626,17 +2273,17 @@
       </w:tblCellMar>
     </w:tblPr>
   </w:style>
-  <w:style w:type="numbering" w:default="1" w:styleId="Khngco">
+  <w:style w:type="numbering" w:default="1" w:styleId="NoList">
     <w:name w:val="No List"/>
     <w:uiPriority w:val="99"/>
     <w:semiHidden/>
     <w:unhideWhenUsed/>
   </w:style>
-  <w:style w:type="paragraph" w:styleId="Tiu">
+  <w:style w:type="paragraph" w:styleId="Title">
     <w:name w:val="Title"/>
-    <w:basedOn w:val="Binhthng"/>
-    <w:next w:val="Binhthng"/>
-    <w:link w:val="TiuChar"/>
+    <w:basedOn w:val="Normal"/>
+    <w:next w:val="Normal"/>
+    <w:link w:val="TitleChar"/>
     <w:uiPriority w:val="10"/>
     <w:qFormat/>
     <w:rsid w:val="00012BF6"/>
@@ -1652,10 +2299,10 @@
       <w:szCs w:val="56"/>
     </w:rPr>
   </w:style>
-  <w:style w:type="character" w:customStyle="1" w:styleId="TiuChar">
-    <w:name w:val="Tiêu đề Char"/>
-    <w:basedOn w:val="Phngmcinhcuaoanvn"/>
-    <w:link w:val="Tiu"/>
+  <w:style w:type="character" w:customStyle="1" w:styleId="TitleChar">
+    <w:name w:val="Title Char"/>
+    <w:basedOn w:val="DefaultParagraphFont"/>
+    <w:link w:val="Title"/>
     <w:uiPriority w:val="10"/>
     <w:rsid w:val="00012BF6"/>
     <w:rPr>
@@ -1666,9 +2313,9 @@
       <w:szCs w:val="56"/>
     </w:rPr>
   </w:style>
-  <w:style w:type="paragraph" w:styleId="oancuaDanhsach">
+  <w:style w:type="paragraph" w:styleId="ListParagraph">
     <w:name w:val="List Paragraph"/>
-    <w:basedOn w:val="Binhthng"/>
+    <w:basedOn w:val="Normal"/>
     <w:uiPriority w:val="34"/>
     <w:qFormat/>
     <w:rsid w:val="00012BF6"/>
@@ -1677,9 +2324,9 @@
       <w:contextualSpacing/>
     </w:pPr>
   </w:style>
-  <w:style w:type="table" w:styleId="LiBang">
+  <w:style w:type="table" w:styleId="TableGrid">
     <w:name w:val="Table Grid"/>
-    <w:basedOn w:val="BangThngthng"/>
+    <w:basedOn w:val="TableNormal"/>
     <w:uiPriority w:val="39"/>
     <w:rsid w:val="0040404B"/>
     <w:pPr>

</xml_diff>